<commit_message>
a looot of changes!
</commit_message>
<xml_diff>
--- a/docs/TODOs.docx
+++ b/docs/TODOs.docx
@@ -1,6 +1,6 @@
 
 <file path=word/document.xml><?xml version="1.0" encoding="utf-8"?>
-<w:document xmlns:wpc="http://schemas.microsoft.com/office/word/2010/wordprocessingCanvas" xmlns:cx="http://schemas.microsoft.com/office/drawing/2014/chartex" xmlns:cx1="http://schemas.microsoft.com/office/drawing/2015/9/8/chartex" xmlns:cx2="http://schemas.microsoft.com/office/drawing/2015/10/21/chartex" xmlns:cx3="http://schemas.microsoft.com/office/drawing/2016/5/9/chartex" xmlns:cx4="http://schemas.microsoft.com/office/drawing/2016/5/10/chartex" xmlns:cx5="http://schemas.microsoft.com/office/drawing/2016/5/11/chartex" xmlns:cx6="http://schemas.microsoft.com/office/drawing/2016/5/12/chartex" xmlns:cx7="http://schemas.microsoft.com/office/drawing/2016/5/13/chartex" xmlns:cx8="http://schemas.microsoft.com/office/drawing/2016/5/14/chartex" xmlns:mc="http://schemas.openxmlformats.org/markup-compatibility/2006" xmlns:aink="http://schemas.microsoft.com/office/drawing/2016/ink" xmlns:am3d="http://schemas.microsoft.com/office/drawing/2017/model3d" xmlns:o="urn:schemas-microsoft-com:office:office" xmlns:oel="http://schemas.microsoft.com/office/2019/extlst" xmlns:r="http://schemas.openxmlformats.org/officeDocument/2006/relationships" xmlns:m="http://schemas.openxmlformats.org/officeDocument/2006/math" xmlns:v="urn:schemas-microsoft-com:vml" xmlns:wp14="http://schemas.microsoft.com/office/word/2010/wordprocessingDrawing" xmlns:wp="http://schemas.openxmlformats.org/drawingml/2006/wordprocessingDrawing" xmlns:w10="urn:schemas-microsoft-com:office:word" xmlns:w="http://schemas.openxmlformats.org/wordprocessingml/2006/main" xmlns:w14="http://schemas.microsoft.com/office/word/2010/wordml" xmlns:w15="http://schemas.microsoft.com/office/word/2012/wordml" xmlns:w16cex="http://schemas.microsoft.com/office/word/2018/wordml/cex" xmlns:w16cid="http://schemas.microsoft.com/office/word/2016/wordml/cid" xmlns:w16="http://schemas.microsoft.com/office/word/2018/wordml" xmlns:w16du="http://schemas.microsoft.com/office/word/2023/wordml/word16du" xmlns:w16sdtdh="http://schemas.microsoft.com/office/word/2020/wordml/sdtdatahash" xmlns:w16se="http://schemas.microsoft.com/office/word/2015/wordml/symex" xmlns:wpg="http://schemas.microsoft.com/office/word/2010/wordprocessingGroup" xmlns:wpi="http://schemas.microsoft.com/office/word/2010/wordprocessingInk" xmlns:wne="http://schemas.microsoft.com/office/word/2006/wordml" xmlns:wps="http://schemas.microsoft.com/office/word/2010/wordprocessingShape" mc:Ignorable="w14 w15 w16se w16cid w16 w16cex w16sdtdh wp14">
+<w:document xmlns:wpc="http://schemas.microsoft.com/office/word/2010/wordprocessingCanvas" xmlns:cx="http://schemas.microsoft.com/office/drawing/2014/chartex" xmlns:cx1="http://schemas.microsoft.com/office/drawing/2015/9/8/chartex" xmlns:cx2="http://schemas.microsoft.com/office/drawing/2015/10/21/chartex" xmlns:cx3="http://schemas.microsoft.com/office/drawing/2016/5/9/chartex" xmlns:cx4="http://schemas.microsoft.com/office/drawing/2016/5/10/chartex" xmlns:cx5="http://schemas.microsoft.com/office/drawing/2016/5/11/chartex" xmlns:cx6="http://schemas.microsoft.com/office/drawing/2016/5/12/chartex" xmlns:cx7="http://schemas.microsoft.com/office/drawing/2016/5/13/chartex" xmlns:cx8="http://schemas.microsoft.com/office/drawing/2016/5/14/chartex" xmlns:mc="http://schemas.openxmlformats.org/markup-compatibility/2006" xmlns:aink="http://schemas.microsoft.com/office/drawing/2016/ink" xmlns:am3d="http://schemas.microsoft.com/office/drawing/2017/model3d" xmlns:o="urn:schemas-microsoft-com:office:office" xmlns:oel="http://schemas.microsoft.com/office/2019/extlst" xmlns:r="http://schemas.openxmlformats.org/officeDocument/2006/relationships" xmlns:m="http://schemas.openxmlformats.org/officeDocument/2006/math" xmlns:v="urn:schemas-microsoft-com:vml" xmlns:wp14="http://schemas.microsoft.com/office/word/2010/wordprocessingDrawing" xmlns:wp="http://schemas.openxmlformats.org/drawingml/2006/wordprocessingDrawing" xmlns:w10="urn:schemas-microsoft-com:office:word" xmlns:w="http://schemas.openxmlformats.org/wordprocessingml/2006/main" xmlns:w14="http://schemas.microsoft.com/office/word/2010/wordml" xmlns:w15="http://schemas.microsoft.com/office/word/2012/wordml" xmlns:w16cex="http://schemas.microsoft.com/office/word/2018/wordml/cex" xmlns:w16cid="http://schemas.microsoft.com/office/word/2016/wordml/cid" xmlns:w16="http://schemas.microsoft.com/office/word/2018/wordml" xmlns:w16sdtdh="http://schemas.microsoft.com/office/word/2020/wordml/sdtdatahash" xmlns:w16se="http://schemas.microsoft.com/office/word/2015/wordml/symex" xmlns:wpg="http://schemas.microsoft.com/office/word/2010/wordprocessingGroup" xmlns:wpi="http://schemas.microsoft.com/office/word/2010/wordprocessingInk" xmlns:wne="http://schemas.microsoft.com/office/word/2006/wordml" xmlns:wps="http://schemas.microsoft.com/office/word/2010/wordprocessingShape" mc:Ignorable="w14 w15 w16se w16cid w16 w16cex w16sdtdh wp14">
   <w:body>
     <w:p>
       <w:pPr>
@@ -11,7 +11,14 @@
     </w:p>
     <w:p>
       <w:r>
-        <w:t>FLAVIA:</w:t>
+        <w:rPr>
+          <w:sz w:val="36"/>
+          <w:szCs w:val="36"/>
+        </w:rPr>
+        <w:t>Flavia</w:t>
+      </w:r>
+      <w:r>
+        <w:t>:</w:t>
       </w:r>
     </w:p>
     <w:p>
@@ -48,9 +55,17 @@
       </w:pPr>
       <w:proofErr w:type="spellStart"/>
       <w:r>
-        <w:t>Correct data columns</w:t>
+        <w:t>Correct</w:t>
       </w:r>
       <w:proofErr w:type="spellEnd"/>
+      <w:r>
+        <w:t xml:space="preserve"> data </w:t>
+      </w:r>
+      <w:proofErr w:type="spellStart"/>
+      <w:r>
+        <w:t>columns</w:t>
+      </w:r>
+      <w:proofErr w:type="spellEnd"/>
     </w:p>
     <w:p>
       <w:pPr>
@@ -59,15 +74,659 @@
           <w:ilvl w:val="0"/>
           <w:numId w:val="1"/>
         </w:numPr>
-      </w:pPr>
-      <w:r>
-        <w:t xml:space="preserve">Update </w:t>
+        <w:rPr>
+          <w:lang w:val="en-US"/>
+        </w:rPr>
+      </w:pPr>
+      <w:r>
+        <w:rPr>
+          <w:lang w:val="en-US"/>
+        </w:rPr>
+        <w:t xml:space="preserve">Functional clustering </w:t>
+      </w:r>
+      <w:r>
+        <w:rPr>
+          <w:lang w:val="en-US"/>
+        </w:rPr>
+        <w:t xml:space="preserve">of smoking prevalence </w:t>
+      </w:r>
+      <w:r>
+        <w:rPr>
+          <w:lang w:val="en-US"/>
+        </w:rPr>
+        <w:t xml:space="preserve">based on education and/or </w:t>
+      </w:r>
+      <w:proofErr w:type="gramStart"/>
+      <w:r>
+        <w:rPr>
+          <w:lang w:val="en-US"/>
+        </w:rPr>
+        <w:t>G</w:t>
+      </w:r>
+      <w:r>
+        <w:rPr>
+          <w:lang w:val="en-US"/>
+        </w:rPr>
+        <w:t>DP</w:t>
+      </w:r>
+      <w:proofErr w:type="gramEnd"/>
+    </w:p>
+    <w:p>
+      <w:pPr>
+        <w:rPr>
+          <w:lang w:val="en-US"/>
+        </w:rPr>
+      </w:pPr>
+    </w:p>
+    <w:p>
+      <w:pPr>
+        <w:rPr>
+          <w:lang w:val="en-US"/>
+        </w:rPr>
+      </w:pPr>
+    </w:p>
+    <w:p>
+      <w:pPr>
+        <w:rPr>
+          <w:b/>
+          <w:bCs/>
+          <w:lang w:val="en-US"/>
+        </w:rPr>
+      </w:pPr>
+      <w:r>
+        <w:rPr>
+          <w:b/>
+          <w:bCs/>
+          <w:lang w:val="en-US"/>
+        </w:rPr>
+        <w:t>Checking</w:t>
+      </w:r>
+      <w:r>
+        <w:rPr>
+          <w:b/>
+          <w:bCs/>
+          <w:lang w:val="en-US"/>
+        </w:rPr>
+        <w:t xml:space="preserve"> data</w:t>
+      </w:r>
+    </w:p>
+    <w:p>
+      <w:pPr>
+        <w:pStyle w:val="Paragrafoelenco"/>
+        <w:numPr>
+          <w:ilvl w:val="0"/>
+          <w:numId w:val="1"/>
+        </w:numPr>
+        <w:rPr>
+          <w:b/>
+          <w:bCs/>
+          <w:lang w:val="en-US"/>
+        </w:rPr>
+      </w:pPr>
+      <w:r>
+        <w:rPr>
+          <w:b/>
+          <w:bCs/>
+          <w:lang w:val="en-US"/>
+        </w:rPr>
+        <w:t>WHO DATA (names inclu</w:t>
+      </w:r>
+      <w:r>
+        <w:rPr>
+          <w:b/>
+          <w:bCs/>
+          <w:lang w:val="en-US"/>
+        </w:rPr>
+        <w:t>d</w:t>
+      </w:r>
+      <w:r>
+        <w:rPr>
+          <w:b/>
+          <w:bCs/>
+          <w:lang w:val="en-US"/>
+        </w:rPr>
+        <w:t xml:space="preserve">e </w:t>
       </w:r>
       <w:proofErr w:type="spellStart"/>
       <w:r>
-        <w:t>gitignore</w:t>
+        <w:rPr>
+          <w:b/>
+          <w:bCs/>
+          <w:lang w:val="en-US"/>
+        </w:rPr>
+        <w:t>Czekia</w:t>
       </w:r>
       <w:proofErr w:type="spellEnd"/>
+      <w:r>
+        <w:rPr>
+          <w:b/>
+          <w:bCs/>
+          <w:lang w:val="en-US"/>
+        </w:rPr>
+        <w:t xml:space="preserve"> </w:t>
+      </w:r>
+      <w:proofErr w:type="spellStart"/>
+      <w:r>
+        <w:rPr>
+          <w:b/>
+          <w:bCs/>
+          <w:lang w:val="en-US"/>
+        </w:rPr>
+        <w:t>etc</w:t>
+      </w:r>
+      <w:proofErr w:type="spellEnd"/>
+      <w:r>
+        <w:rPr>
+          <w:b/>
+          <w:bCs/>
+          <w:lang w:val="en-US"/>
+        </w:rPr>
+        <w:t xml:space="preserve"> </w:t>
+      </w:r>
+      <w:proofErr w:type="spellStart"/>
+      <w:r>
+        <w:rPr>
+          <w:b/>
+          <w:bCs/>
+          <w:lang w:val="en-US"/>
+        </w:rPr>
+        <w:t>etc</w:t>
+      </w:r>
+      <w:proofErr w:type="spellEnd"/>
+      <w:r>
+        <w:rPr>
+          <w:b/>
+          <w:bCs/>
+          <w:lang w:val="en-US"/>
+        </w:rPr>
+        <w:t>)</w:t>
+      </w:r>
+    </w:p>
+    <w:p>
+      <w:pPr>
+        <w:pStyle w:val="Paragrafoelenco"/>
+        <w:numPr>
+          <w:ilvl w:val="1"/>
+          <w:numId w:val="1"/>
+        </w:numPr>
+        <w:rPr>
+          <w:lang w:val="en-US"/>
+        </w:rPr>
+      </w:pPr>
+      <w:r>
+        <w:rPr>
+          <w:b/>
+          <w:bCs/>
+          <w:lang w:val="en-US"/>
+        </w:rPr>
+        <w:t>Prevalence</w:t>
+      </w:r>
+      <w:r>
+        <w:rPr>
+          <w:lang w:val="en-US"/>
+        </w:rPr>
+        <w:t>: ok</w:t>
+      </w:r>
+      <w:r>
+        <w:rPr>
+          <w:lang w:val="en-US"/>
+        </w:rPr>
+        <w:t xml:space="preserve"> </w:t>
+      </w:r>
+    </w:p>
+    <w:p>
+      <w:pPr>
+        <w:pStyle w:val="Paragrafoelenco"/>
+        <w:numPr>
+          <w:ilvl w:val="1"/>
+          <w:numId w:val="1"/>
+        </w:numPr>
+        <w:rPr>
+          <w:lang w:val="en-US"/>
+        </w:rPr>
+      </w:pPr>
+      <w:r>
+        <w:rPr>
+          <w:b/>
+          <w:bCs/>
+          <w:color w:val="FF0000"/>
+          <w:lang w:val="en-US"/>
+        </w:rPr>
+        <w:t>Affordability</w:t>
+      </w:r>
+      <w:r>
+        <w:rPr>
+          <w:lang w:val="en-US"/>
+        </w:rPr>
+        <w:t xml:space="preserve"> </w:t>
+      </w:r>
+    </w:p>
+    <w:p>
+      <w:pPr>
+        <w:pStyle w:val="Paragrafoelenco"/>
+        <w:numPr>
+          <w:ilvl w:val="2"/>
+          <w:numId w:val="1"/>
+        </w:numPr>
+        <w:rPr>
+          <w:color w:val="FF0000"/>
+          <w:lang w:val="en-US"/>
+        </w:rPr>
+      </w:pPr>
+      <w:r>
+        <w:rPr>
+          <w:color w:val="FF0000"/>
+          <w:lang w:val="en-US"/>
+        </w:rPr>
+        <w:t xml:space="preserve">starts from </w:t>
+      </w:r>
+      <w:r>
+        <w:rPr>
+          <w:color w:val="FF0000"/>
+          <w:lang w:val="en-US"/>
+        </w:rPr>
+        <w:t>2010</w:t>
+      </w:r>
+      <w:r>
+        <w:rPr>
+          <w:color w:val="FF0000"/>
+          <w:lang w:val="en-US"/>
+        </w:rPr>
+        <w:t xml:space="preserve"> so I imputed the data for 2008 and 2007 using 2010 </w:t>
+      </w:r>
+      <w:proofErr w:type="gramStart"/>
+      <w:r>
+        <w:rPr>
+          <w:color w:val="FF0000"/>
+          <w:lang w:val="en-US"/>
+        </w:rPr>
+        <w:t>data</w:t>
+      </w:r>
+      <w:proofErr w:type="gramEnd"/>
+    </w:p>
+    <w:p>
+      <w:pPr>
+        <w:pStyle w:val="Paragrafoelenco"/>
+        <w:numPr>
+          <w:ilvl w:val="1"/>
+          <w:numId w:val="1"/>
+        </w:numPr>
+        <w:rPr>
+          <w:color w:val="FF0000"/>
+          <w:lang w:val="en-US"/>
+        </w:rPr>
+      </w:pPr>
+      <w:r>
+        <w:rPr>
+          <w:b/>
+          <w:bCs/>
+          <w:color w:val="FF0000"/>
+          <w:lang w:val="en-US"/>
+        </w:rPr>
+        <w:t>Taxes</w:t>
+      </w:r>
+      <w:r>
+        <w:rPr>
+          <w:color w:val="FF0000"/>
+          <w:lang w:val="en-US"/>
+        </w:rPr>
+        <w:t xml:space="preserve"> </w:t>
+      </w:r>
+    </w:p>
+    <w:p>
+      <w:pPr>
+        <w:pStyle w:val="Paragrafoelenco"/>
+        <w:numPr>
+          <w:ilvl w:val="2"/>
+          <w:numId w:val="1"/>
+        </w:numPr>
+        <w:rPr>
+          <w:color w:val="FF0000"/>
+          <w:lang w:val="en-US"/>
+        </w:rPr>
+      </w:pPr>
+      <w:r>
+        <w:rPr>
+          <w:color w:val="FF0000"/>
+          <w:lang w:val="en-US"/>
+        </w:rPr>
+        <w:t>I added the countries with strange names</w:t>
+      </w:r>
+      <w:r>
+        <w:rPr>
+          <w:color w:val="FF0000"/>
+          <w:lang w:val="en-US"/>
+        </w:rPr>
+        <w:t xml:space="preserve"> which were previously </w:t>
+      </w:r>
+      <w:r>
+        <w:rPr>
+          <w:color w:val="FF0000"/>
+          <w:lang w:val="en-US"/>
+        </w:rPr>
+        <w:t>lost.</w:t>
+      </w:r>
+    </w:p>
+    <w:p>
+      <w:pPr>
+        <w:pStyle w:val="Paragrafoelenco"/>
+        <w:numPr>
+          <w:ilvl w:val="1"/>
+          <w:numId w:val="1"/>
+        </w:numPr>
+        <w:rPr>
+          <w:color w:val="FF0000"/>
+          <w:lang w:val="en-US"/>
+        </w:rPr>
+      </w:pPr>
+      <w:r>
+        <w:rPr>
+          <w:b/>
+          <w:bCs/>
+          <w:color w:val="FF0000"/>
+          <w:lang w:val="en-US"/>
+        </w:rPr>
+        <w:t>MPOWER</w:t>
+      </w:r>
+      <w:r>
+        <w:rPr>
+          <w:color w:val="FF0000"/>
+          <w:lang w:val="en-US"/>
+        </w:rPr>
+        <w:t xml:space="preserve"> </w:t>
+      </w:r>
+    </w:p>
+    <w:p>
+      <w:pPr>
+        <w:pStyle w:val="Paragrafoelenco"/>
+        <w:numPr>
+          <w:ilvl w:val="2"/>
+          <w:numId w:val="1"/>
+        </w:numPr>
+        <w:rPr>
+          <w:color w:val="FF0000"/>
+          <w:lang w:val="en-US"/>
+        </w:rPr>
+      </w:pPr>
+      <w:r>
+        <w:rPr>
+          <w:b/>
+          <w:bCs/>
+          <w:color w:val="FF0000"/>
+          <w:lang w:val="en-US"/>
+        </w:rPr>
+        <w:t>Campaigns</w:t>
+      </w:r>
+      <w:r>
+        <w:rPr>
+          <w:color w:val="FF0000"/>
+          <w:lang w:val="en-US"/>
+        </w:rPr>
+        <w:t xml:space="preserve">: </w:t>
+      </w:r>
+    </w:p>
+    <w:p>
+      <w:pPr>
+        <w:pStyle w:val="Paragrafoelenco"/>
+        <w:numPr>
+          <w:ilvl w:val="3"/>
+          <w:numId w:val="1"/>
+        </w:numPr>
+        <w:rPr>
+          <w:color w:val="FF0000"/>
+          <w:lang w:val="en-US"/>
+        </w:rPr>
+      </w:pPr>
+      <w:r>
+        <w:rPr>
+          <w:color w:val="FF0000"/>
+          <w:lang w:val="en-US"/>
+        </w:rPr>
+        <w:t>NA</w:t>
+      </w:r>
+      <w:r>
+        <w:rPr>
+          <w:color w:val="FF0000"/>
+          <w:lang w:val="en-US"/>
+        </w:rPr>
+        <w:t xml:space="preserve"> </w:t>
+      </w:r>
+      <w:r>
+        <w:rPr>
+          <w:color w:val="FF0000"/>
+          <w:lang w:val="en-US"/>
+        </w:rPr>
+        <w:t>for all countries in</w:t>
+      </w:r>
+      <w:r>
+        <w:rPr>
+          <w:color w:val="FF0000"/>
+          <w:lang w:val="en-US"/>
+        </w:rPr>
+        <w:t xml:space="preserve"> 2007 and 2008, </w:t>
+      </w:r>
+      <w:r>
+        <w:rPr>
+          <w:color w:val="FF0000"/>
+          <w:lang w:val="en-US"/>
+        </w:rPr>
+        <w:t xml:space="preserve">they have been </w:t>
+      </w:r>
+      <w:r>
+        <w:rPr>
+          <w:color w:val="FF0000"/>
+          <w:lang w:val="en-US"/>
+        </w:rPr>
+        <w:t>imputed from 2010</w:t>
+      </w:r>
+      <w:r>
+        <w:rPr>
+          <w:color w:val="FF0000"/>
+          <w:lang w:val="en-US"/>
+        </w:rPr>
+        <w:t>.</w:t>
+      </w:r>
+      <w:r>
+        <w:rPr>
+          <w:color w:val="FF0000"/>
+          <w:lang w:val="en-US"/>
+        </w:rPr>
+        <w:t xml:space="preserve"> </w:t>
+      </w:r>
+    </w:p>
+    <w:p>
+      <w:pPr>
+        <w:pStyle w:val="Paragrafoelenco"/>
+        <w:numPr>
+          <w:ilvl w:val="3"/>
+          <w:numId w:val="1"/>
+        </w:numPr>
+        <w:rPr>
+          <w:color w:val="FF0000"/>
+          <w:lang w:val="en-US"/>
+        </w:rPr>
+      </w:pPr>
+      <w:r>
+        <w:rPr>
+          <w:color w:val="FF0000"/>
+          <w:lang w:val="en-US"/>
+        </w:rPr>
+        <w:t>Unavailable data (</w:t>
+      </w:r>
+      <w:proofErr w:type="gramStart"/>
+      <w:r>
+        <w:rPr>
+          <w:color w:val="FF0000"/>
+          <w:lang w:val="en-US"/>
+        </w:rPr>
+        <w:t>e.g.</w:t>
+      </w:r>
+      <w:proofErr w:type="gramEnd"/>
+      <w:r>
+        <w:rPr>
+          <w:color w:val="FF0000"/>
+          <w:lang w:val="en-US"/>
+        </w:rPr>
+        <w:t xml:space="preserve"> “1”) have been substituted with the truncated average of two close years (or the closest years in the case of extreme years)</w:t>
+      </w:r>
+    </w:p>
+    <w:p>
+      <w:pPr>
+        <w:pStyle w:val="Paragrafoelenco"/>
+        <w:numPr>
+          <w:ilvl w:val="2"/>
+          <w:numId w:val="1"/>
+        </w:numPr>
+        <w:rPr>
+          <w:color w:val="FF0000"/>
+          <w:lang w:val="en-US"/>
+        </w:rPr>
+      </w:pPr>
+      <w:r>
+        <w:rPr>
+          <w:b/>
+          <w:bCs/>
+          <w:color w:val="FF0000"/>
+          <w:lang w:val="en-US"/>
+        </w:rPr>
+        <w:t>Bans</w:t>
+      </w:r>
+      <w:r>
+        <w:rPr>
+          <w:color w:val="FF0000"/>
+          <w:lang w:val="en-US"/>
+        </w:rPr>
+        <w:t>: ok (</w:t>
+      </w:r>
+      <w:r>
+        <w:rPr>
+          <w:color w:val="FF0000"/>
+          <w:lang w:val="en-US"/>
+        </w:rPr>
+        <w:t xml:space="preserve">note: values </w:t>
+      </w:r>
+      <w:r>
+        <w:rPr>
+          <w:color w:val="FF0000"/>
+          <w:lang w:val="en-US"/>
+        </w:rPr>
+        <w:t>do not change more within each country</w:t>
+      </w:r>
+      <w:r>
+        <w:rPr>
+          <w:color w:val="FF0000"/>
+          <w:lang w:val="en-US"/>
+        </w:rPr>
+        <w:t xml:space="preserve"> so we may think about keeping it</w:t>
+      </w:r>
+      <w:r>
+        <w:rPr>
+          <w:color w:val="FF0000"/>
+          <w:lang w:val="en-US"/>
+        </w:rPr>
+        <w:t>)</w:t>
+      </w:r>
+    </w:p>
+    <w:p>
+      <w:pPr>
+        <w:pStyle w:val="Paragrafoelenco"/>
+        <w:numPr>
+          <w:ilvl w:val="2"/>
+          <w:numId w:val="1"/>
+        </w:numPr>
+        <w:rPr>
+          <w:color w:val="FF0000"/>
+          <w:lang w:val="en-US"/>
+        </w:rPr>
+      </w:pPr>
+      <w:r>
+        <w:rPr>
+          <w:b/>
+          <w:bCs/>
+          <w:color w:val="FF0000"/>
+          <w:lang w:val="en-US"/>
+        </w:rPr>
+        <w:t>Offer help</w:t>
+      </w:r>
+      <w:r>
+        <w:rPr>
+          <w:color w:val="FF0000"/>
+          <w:lang w:val="en-US"/>
+        </w:rPr>
+        <w:t xml:space="preserve">: </w:t>
+      </w:r>
+      <w:r>
+        <w:rPr>
+          <w:color w:val="FF0000"/>
+          <w:lang w:val="en-US"/>
+        </w:rPr>
+        <w:t>ok.</w:t>
+      </w:r>
+    </w:p>
+    <w:p>
+      <w:pPr>
+        <w:pStyle w:val="Paragrafoelenco"/>
+        <w:numPr>
+          <w:ilvl w:val="2"/>
+          <w:numId w:val="1"/>
+        </w:numPr>
+        <w:rPr>
+          <w:color w:val="FF0000"/>
+          <w:lang w:val="en-US"/>
+        </w:rPr>
+      </w:pPr>
+      <w:r>
+        <w:rPr>
+          <w:b/>
+          <w:bCs/>
+          <w:color w:val="FF0000"/>
+          <w:lang w:val="en-US"/>
+        </w:rPr>
+        <w:t>Protect</w:t>
+      </w:r>
+      <w:r>
+        <w:rPr>
+          <w:color w:val="FF0000"/>
+          <w:lang w:val="en-US"/>
+        </w:rPr>
+        <w:t>: ok</w:t>
+      </w:r>
+    </w:p>
+    <w:p>
+      <w:pPr>
+        <w:pStyle w:val="Paragrafoelenco"/>
+        <w:numPr>
+          <w:ilvl w:val="2"/>
+          <w:numId w:val="1"/>
+        </w:numPr>
+        <w:rPr>
+          <w:color w:val="FF0000"/>
+          <w:lang w:val="en-US"/>
+        </w:rPr>
+      </w:pPr>
+      <w:r>
+        <w:rPr>
+          <w:b/>
+          <w:bCs/>
+          <w:color w:val="FF0000"/>
+          <w:lang w:val="en-US"/>
+        </w:rPr>
+        <w:t>Warn</w:t>
+      </w:r>
+      <w:r>
+        <w:rPr>
+          <w:color w:val="FF0000"/>
+          <w:lang w:val="en-US"/>
+        </w:rPr>
+        <w:t>: ok</w:t>
+      </w:r>
+    </w:p>
+    <w:p>
+      <w:pPr>
+        <w:rPr>
+          <w:lang w:val="en-US"/>
+        </w:rPr>
+      </w:pPr>
     </w:p>
     <w:p>
       <w:pPr>
@@ -77,29 +736,372 @@
           <w:numId w:val="1"/>
         </w:numPr>
         <w:rPr>
-          <w:lang w:val="en-US"/>
-        </w:rPr>
-      </w:pPr>
-      <w:r>
-        <w:rPr>
-          <w:lang w:val="en-US"/>
-        </w:rPr>
-        <w:t>Estimate levels corresponding to “1” in the cate</w:t>
-      </w:r>
-      <w:r>
-        <w:rPr>
-          <w:lang w:val="en-US"/>
-        </w:rPr>
-        <w:t xml:space="preserve">gorical </w:t>
-      </w:r>
-      <w:proofErr w:type="gramStart"/>
-      <w:r>
-        <w:rPr>
-          <w:lang w:val="en-US"/>
-        </w:rPr>
-        <w:t>variables</w:t>
-      </w:r>
-      <w:proofErr w:type="gramEnd"/>
+          <w:b/>
+          <w:bCs/>
+          <w:sz w:val="36"/>
+          <w:szCs w:val="36"/>
+          <w:vertAlign w:val="subscript"/>
+          <w:lang w:val="en-US"/>
+        </w:rPr>
+      </w:pPr>
+      <w:r>
+        <w:rPr>
+          <w:b/>
+          <w:bCs/>
+          <w:sz w:val="36"/>
+          <w:szCs w:val="36"/>
+          <w:vertAlign w:val="subscript"/>
+          <w:lang w:val="en-US"/>
+        </w:rPr>
+        <w:t>OECD data</w:t>
+      </w:r>
+    </w:p>
+    <w:p>
+      <w:pPr>
+        <w:pStyle w:val="Paragrafoelenco"/>
+        <w:numPr>
+          <w:ilvl w:val="1"/>
+          <w:numId w:val="1"/>
+        </w:numPr>
+        <w:rPr>
+          <w:color w:val="FF0000"/>
+          <w:u w:val="single"/>
+          <w:lang w:val="en-US"/>
+        </w:rPr>
+      </w:pPr>
+      <w:r>
+        <w:rPr>
+          <w:b/>
+          <w:bCs/>
+          <w:color w:val="FF0000"/>
+          <w:lang w:val="en-US"/>
+        </w:rPr>
+        <w:t>Education</w:t>
+      </w:r>
+      <w:r>
+        <w:rPr>
+          <w:b/>
+          <w:bCs/>
+          <w:color w:val="FF0000"/>
+          <w:lang w:val="en-US"/>
+        </w:rPr>
+        <w:t xml:space="preserve"> (male,</w:t>
+      </w:r>
+      <w:r>
+        <w:rPr>
+          <w:b/>
+          <w:bCs/>
+          <w:color w:val="FF0000"/>
+          <w:lang w:val="en-US"/>
+        </w:rPr>
+        <w:t xml:space="preserve"> </w:t>
+      </w:r>
+      <w:r>
+        <w:rPr>
+          <w:b/>
+          <w:bCs/>
+          <w:color w:val="FF0000"/>
+          <w:lang w:val="en-US"/>
+        </w:rPr>
+        <w:t>female, all)</w:t>
+      </w:r>
+      <w:r>
+        <w:rPr>
+          <w:b/>
+          <w:bCs/>
+          <w:color w:val="FF0000"/>
+          <w:lang w:val="en-US"/>
+        </w:rPr>
+        <w:t xml:space="preserve">: </w:t>
+      </w:r>
+      <w:r>
+        <w:rPr>
+          <w:b/>
+          <w:bCs/>
+          <w:color w:val="FF0000"/>
+          <w:u w:val="single"/>
+          <w:lang w:val="en-US"/>
+        </w:rPr>
+        <w:t>No data for Japan</w:t>
+      </w:r>
+    </w:p>
+    <w:p>
+      <w:pPr>
+        <w:pStyle w:val="Paragrafoelenco"/>
+        <w:numPr>
+          <w:ilvl w:val="2"/>
+          <w:numId w:val="1"/>
+        </w:numPr>
+        <w:rPr>
+          <w:color w:val="FF0000"/>
+          <w:lang w:val="en-US"/>
+        </w:rPr>
+      </w:pPr>
+      <w:r>
+        <w:rPr>
+          <w:b/>
+          <w:bCs/>
+          <w:color w:val="FF0000"/>
+          <w:lang w:val="en-US"/>
+        </w:rPr>
+        <w:t>Added the missing countries.</w:t>
+      </w:r>
+    </w:p>
+    <w:p>
+      <w:pPr>
+        <w:pStyle w:val="Paragrafoelenco"/>
+        <w:numPr>
+          <w:ilvl w:val="2"/>
+          <w:numId w:val="1"/>
+        </w:numPr>
+        <w:rPr>
+          <w:color w:val="FF0000"/>
+          <w:lang w:val="en-US"/>
+        </w:rPr>
+      </w:pPr>
+      <w:r>
+        <w:rPr>
+          <w:b/>
+          <w:bCs/>
+          <w:color w:val="FF0000"/>
+          <w:lang w:val="en-US"/>
+        </w:rPr>
+        <w:t xml:space="preserve">Countries with a lot of missing values have been filled TEMPORARILY with the col </w:t>
+      </w:r>
+      <w:r>
+        <w:rPr>
+          <w:b/>
+          <w:bCs/>
+          <w:color w:val="FF0000"/>
+          <w:lang w:val="en-US"/>
+        </w:rPr>
+        <w:t>means</w:t>
+      </w:r>
+      <w:r>
+        <w:rPr>
+          <w:b/>
+          <w:bCs/>
+          <w:color w:val="FF0000"/>
+          <w:lang w:val="en-US"/>
+        </w:rPr>
+        <w:t>:</w:t>
+      </w:r>
+    </w:p>
+    <w:p>
+      <w:pPr>
+        <w:pStyle w:val="Paragrafoelenco"/>
+        <w:numPr>
+          <w:ilvl w:val="3"/>
+          <w:numId w:val="1"/>
+        </w:numPr>
+        <w:rPr>
+          <w:color w:val="FF0000"/>
+          <w:lang w:val="en-US"/>
+        </w:rPr>
+      </w:pPr>
+      <w:r>
+        <w:rPr>
+          <w:color w:val="FF0000"/>
+          <w:lang w:val="en-US"/>
+        </w:rPr>
+        <w:t>Australia</w:t>
+      </w:r>
+    </w:p>
+    <w:p>
+      <w:pPr>
+        <w:pStyle w:val="Paragrafoelenco"/>
+        <w:numPr>
+          <w:ilvl w:val="3"/>
+          <w:numId w:val="1"/>
+        </w:numPr>
+        <w:rPr>
+          <w:color w:val="FF0000"/>
+          <w:lang w:val="en-US"/>
+        </w:rPr>
+      </w:pPr>
+      <w:r>
+        <w:rPr>
+          <w:color w:val="FF0000"/>
+          <w:lang w:val="en-US"/>
+        </w:rPr>
+        <w:t>Israel</w:t>
+      </w:r>
+    </w:p>
+    <w:p>
+      <w:pPr>
+        <w:pStyle w:val="Paragrafoelenco"/>
+        <w:numPr>
+          <w:ilvl w:val="3"/>
+          <w:numId w:val="1"/>
+        </w:numPr>
+        <w:rPr>
+          <w:color w:val="FF0000"/>
+          <w:lang w:val="en-US"/>
+        </w:rPr>
+      </w:pPr>
+      <w:r>
+        <w:rPr>
+          <w:color w:val="FF0000"/>
+          <w:lang w:val="en-US"/>
+        </w:rPr>
+        <w:t>Chile</w:t>
+      </w:r>
+    </w:p>
+    <w:p>
+      <w:pPr>
+        <w:pStyle w:val="Paragrafoelenco"/>
+        <w:numPr>
+          <w:ilvl w:val="3"/>
+          <w:numId w:val="1"/>
+        </w:numPr>
+        <w:rPr>
+          <w:color w:val="FF0000"/>
+          <w:lang w:val="en-US"/>
+        </w:rPr>
+      </w:pPr>
+      <w:r>
+        <w:rPr>
+          <w:color w:val="FF0000"/>
+          <w:lang w:val="en-US"/>
+        </w:rPr>
+        <w:t>New Zealand</w:t>
+      </w:r>
+    </w:p>
+    <w:p>
+      <w:pPr>
+        <w:pStyle w:val="Paragrafoelenco"/>
+        <w:numPr>
+          <w:ilvl w:val="3"/>
+          <w:numId w:val="1"/>
+        </w:numPr>
+        <w:rPr>
+          <w:color w:val="FF0000"/>
+          <w:lang w:val="en-US"/>
+        </w:rPr>
+      </w:pPr>
+      <w:r>
+        <w:rPr>
+          <w:color w:val="FF0000"/>
+          <w:lang w:val="en-US"/>
+        </w:rPr>
+        <w:t>Korea</w:t>
+      </w:r>
+    </w:p>
+    <w:p>
+      <w:pPr>
+        <w:pStyle w:val="Paragrafoelenco"/>
+        <w:numPr>
+          <w:ilvl w:val="1"/>
+          <w:numId w:val="1"/>
+        </w:numPr>
+        <w:rPr>
+          <w:color w:val="FF0000"/>
+          <w:u w:val="single"/>
+          <w:lang w:val="en-US"/>
+        </w:rPr>
+      </w:pPr>
+      <w:r>
+        <w:rPr>
+          <w:b/>
+          <w:bCs/>
+          <w:color w:val="FF0000"/>
+          <w:lang w:val="en-US"/>
+        </w:rPr>
+        <w:t>GDP</w:t>
+      </w:r>
+      <w:r>
+        <w:rPr>
+          <w:b/>
+          <w:bCs/>
+          <w:color w:val="FF0000"/>
+          <w:lang w:val="en-US"/>
+        </w:rPr>
+        <w:t>:</w:t>
+      </w:r>
+      <w:r>
+        <w:rPr>
+          <w:color w:val="FF0000"/>
+          <w:lang w:val="en-US"/>
+        </w:rPr>
+        <w:t xml:space="preserve"> </w:t>
+      </w:r>
+      <w:r>
+        <w:rPr>
+          <w:b/>
+          <w:bCs/>
+          <w:color w:val="FF0000"/>
+          <w:u w:val="single"/>
+          <w:lang w:val="en-US"/>
+        </w:rPr>
+        <w:t>No data for Japan</w:t>
+      </w:r>
+    </w:p>
+    <w:p>
+      <w:pPr>
+        <w:pStyle w:val="Paragrafoelenco"/>
+        <w:rPr>
+          <w:color w:val="000000" w:themeColor="text1"/>
+          <w:lang w:val="en-US"/>
+        </w:rPr>
+      </w:pPr>
+    </w:p>
+    <w:p>
+      <w:pPr>
+        <w:rPr>
+          <w:color w:val="000000" w:themeColor="text1"/>
+          <w:lang w:val="en-US"/>
+        </w:rPr>
+      </w:pPr>
+    </w:p>
+    <w:p>
+      <w:pPr>
+        <w:rPr>
+          <w:color w:val="000000" w:themeColor="text1"/>
+          <w:lang w:val="en-US"/>
+        </w:rPr>
+      </w:pPr>
+    </w:p>
+    <w:p>
+      <w:pPr>
+        <w:rPr>
+          <w:lang w:val="en-US"/>
+        </w:rPr>
+      </w:pPr>
+    </w:p>
+    <w:p>
+      <w:pPr>
+        <w:rPr>
+          <w:sz w:val="36"/>
+          <w:szCs w:val="36"/>
+          <w:lang w:val="en-US"/>
+        </w:rPr>
+      </w:pPr>
+      <w:r>
+        <w:rPr>
+          <w:sz w:val="36"/>
+          <w:szCs w:val="36"/>
+          <w:lang w:val="en-US"/>
+        </w:rPr>
+        <w:br w:type="page"/>
+      </w:r>
+    </w:p>
+    <w:p>
+      <w:pPr>
+        <w:rPr>
+          <w:sz w:val="36"/>
+          <w:szCs w:val="36"/>
+          <w:lang w:val="en-US"/>
+        </w:rPr>
+      </w:pPr>
+      <w:r>
+        <w:rPr>
+          <w:sz w:val="36"/>
+          <w:szCs w:val="36"/>
+          <w:lang w:val="en-US"/>
+        </w:rPr>
+        <w:lastRenderedPageBreak/>
+        <w:t>Valentin</w:t>
+      </w:r>
     </w:p>
     <w:p>
       <w:pPr>
@@ -116,83 +1118,7 @@
         <w:rPr>
           <w:lang w:val="en-US"/>
         </w:rPr>
-        <w:t xml:space="preserve">Functional clustering </w:t>
-      </w:r>
-      <w:r>
-        <w:rPr>
-          <w:lang w:val="en-US"/>
-        </w:rPr>
-        <w:t xml:space="preserve">of smoking prevalence </w:t>
-      </w:r>
-      <w:r>
-        <w:rPr>
-          <w:lang w:val="en-US"/>
-        </w:rPr>
-        <w:t xml:space="preserve">based on education and/or </w:t>
-      </w:r>
-      <w:proofErr w:type="gramStart"/>
-      <w:r>
-        <w:rPr>
-          <w:lang w:val="en-US"/>
-        </w:rPr>
-        <w:t>G</w:t>
-      </w:r>
-      <w:r>
-        <w:rPr>
-          <w:lang w:val="en-US"/>
-        </w:rPr>
-        <w:t>DP</w:t>
-      </w:r>
-      <w:proofErr w:type="gramEnd"/>
-    </w:p>
-    <w:p>
-      <w:pPr>
-        <w:rPr>
-          <w:lang w:val="en-US"/>
-        </w:rPr>
-      </w:pPr>
-    </w:p>
-    <w:p>
-      <w:pPr>
-        <w:rPr>
-          <w:lang w:val="en-US"/>
-        </w:rPr>
-      </w:pPr>
-      <w:r>
-        <w:rPr>
-          <w:lang w:val="en-US"/>
-        </w:rPr>
-        <w:t>VALENTIN</w:t>
-      </w:r>
-    </w:p>
-    <w:p>
-      <w:pPr>
-        <w:pStyle w:val="Paragrafoelenco"/>
-        <w:numPr>
-          <w:ilvl w:val="0"/>
-          <w:numId w:val="1"/>
-        </w:numPr>
-        <w:rPr>
-          <w:lang w:val="en-US"/>
-        </w:rPr>
-      </w:pPr>
-      <w:r>
-        <w:rPr>
-          <w:lang w:val="en-US"/>
-        </w:rPr>
-        <w:t xml:space="preserve">Correlation between: </w:t>
-      </w:r>
-      <w:r>
-        <w:rPr>
-          <w:lang w:val="en-US"/>
-        </w:rPr>
-        <w:t xml:space="preserve">Taxes on cigarettes vs </w:t>
-      </w:r>
-      <w:r>
-        <w:rPr>
-          <w:lang w:val="en-US"/>
-        </w:rPr>
-        <w:t>smoking prevalence, affordability vs smoking prevalence</w:t>
+        <w:t>Correlation between: Taxes on cigarettes vs smoking prevalence, affordability vs smoking prevalence</w:t>
       </w:r>
     </w:p>
     <w:p>
@@ -294,7 +1220,7 @@
 </file>
 
 <file path=word/numbering.xml><?xml version="1.0" encoding="utf-8"?>
-<w:numbering xmlns:wpc="http://schemas.microsoft.com/office/word/2010/wordprocessingCanvas" xmlns:cx="http://schemas.microsoft.com/office/drawing/2014/chartex" xmlns:cx1="http://schemas.microsoft.com/office/drawing/2015/9/8/chartex" xmlns:cx2="http://schemas.microsoft.com/office/drawing/2015/10/21/chartex" xmlns:cx3="http://schemas.microsoft.com/office/drawing/2016/5/9/chartex" xmlns:cx4="http://schemas.microsoft.com/office/drawing/2016/5/10/chartex" xmlns:cx5="http://schemas.microsoft.com/office/drawing/2016/5/11/chartex" xmlns:cx6="http://schemas.microsoft.com/office/drawing/2016/5/12/chartex" xmlns:cx7="http://schemas.microsoft.com/office/drawing/2016/5/13/chartex" xmlns:cx8="http://schemas.microsoft.com/office/drawing/2016/5/14/chartex" xmlns:mc="http://schemas.openxmlformats.org/markup-compatibility/2006" xmlns:aink="http://schemas.microsoft.com/office/drawing/2016/ink" xmlns:am3d="http://schemas.microsoft.com/office/drawing/2017/model3d" xmlns:o="urn:schemas-microsoft-com:office:office" xmlns:oel="http://schemas.microsoft.com/office/2019/extlst" xmlns:r="http://schemas.openxmlformats.org/officeDocument/2006/relationships" xmlns:m="http://schemas.openxmlformats.org/officeDocument/2006/math" xmlns:v="urn:schemas-microsoft-com:vml" xmlns:wp14="http://schemas.microsoft.com/office/word/2010/wordprocessingDrawing" xmlns:wp="http://schemas.openxmlformats.org/drawingml/2006/wordprocessingDrawing" xmlns:w10="urn:schemas-microsoft-com:office:word" xmlns:w="http://schemas.openxmlformats.org/wordprocessingml/2006/main" xmlns:w14="http://schemas.microsoft.com/office/word/2010/wordml" xmlns:w15="http://schemas.microsoft.com/office/word/2012/wordml" xmlns:w16cex="http://schemas.microsoft.com/office/word/2018/wordml/cex" xmlns:w16cid="http://schemas.microsoft.com/office/word/2016/wordml/cid" xmlns:w16="http://schemas.microsoft.com/office/word/2018/wordml" xmlns:w16du="http://schemas.microsoft.com/office/word/2023/wordml/word16du" xmlns:w16sdtdh="http://schemas.microsoft.com/office/word/2020/wordml/sdtdatahash" xmlns:w16se="http://schemas.microsoft.com/office/word/2015/wordml/symex" xmlns:wpg="http://schemas.microsoft.com/office/word/2010/wordprocessingGroup" xmlns:wpi="http://schemas.microsoft.com/office/word/2010/wordprocessingInk" xmlns:wne="http://schemas.microsoft.com/office/word/2006/wordml" xmlns:wps="http://schemas.microsoft.com/office/word/2010/wordprocessingShape" mc:Ignorable="w14 w15 w16se w16cid w16 w16cex w16sdtdh wp14">
+<w:numbering xmlns:wpc="http://schemas.microsoft.com/office/word/2010/wordprocessingCanvas" xmlns:cx="http://schemas.microsoft.com/office/drawing/2014/chartex" xmlns:cx1="http://schemas.microsoft.com/office/drawing/2015/9/8/chartex" xmlns:cx2="http://schemas.microsoft.com/office/drawing/2015/10/21/chartex" xmlns:cx3="http://schemas.microsoft.com/office/drawing/2016/5/9/chartex" xmlns:cx4="http://schemas.microsoft.com/office/drawing/2016/5/10/chartex" xmlns:cx5="http://schemas.microsoft.com/office/drawing/2016/5/11/chartex" xmlns:cx6="http://schemas.microsoft.com/office/drawing/2016/5/12/chartex" xmlns:cx7="http://schemas.microsoft.com/office/drawing/2016/5/13/chartex" xmlns:cx8="http://schemas.microsoft.com/office/drawing/2016/5/14/chartex" xmlns:mc="http://schemas.openxmlformats.org/markup-compatibility/2006" xmlns:aink="http://schemas.microsoft.com/office/drawing/2016/ink" xmlns:am3d="http://schemas.microsoft.com/office/drawing/2017/model3d" xmlns:o="urn:schemas-microsoft-com:office:office" xmlns:oel="http://schemas.microsoft.com/office/2019/extlst" xmlns:r="http://schemas.openxmlformats.org/officeDocument/2006/relationships" xmlns:m="http://schemas.openxmlformats.org/officeDocument/2006/math" xmlns:v="urn:schemas-microsoft-com:vml" xmlns:wp14="http://schemas.microsoft.com/office/word/2010/wordprocessingDrawing" xmlns:wp="http://schemas.openxmlformats.org/drawingml/2006/wordprocessingDrawing" xmlns:w10="urn:schemas-microsoft-com:office:word" xmlns:w="http://schemas.openxmlformats.org/wordprocessingml/2006/main" xmlns:w14="http://schemas.microsoft.com/office/word/2010/wordml" xmlns:w15="http://schemas.microsoft.com/office/word/2012/wordml" xmlns:w16cex="http://schemas.microsoft.com/office/word/2018/wordml/cex" xmlns:w16cid="http://schemas.microsoft.com/office/word/2016/wordml/cid" xmlns:w16="http://schemas.microsoft.com/office/word/2018/wordml" xmlns:w16sdtdh="http://schemas.microsoft.com/office/word/2020/wordml/sdtdatahash" xmlns:w16se="http://schemas.microsoft.com/office/word/2015/wordml/symex" xmlns:wpg="http://schemas.microsoft.com/office/word/2010/wordprocessingGroup" xmlns:wpi="http://schemas.microsoft.com/office/word/2010/wordprocessingInk" xmlns:wne="http://schemas.microsoft.com/office/word/2006/wordml" xmlns:wps="http://schemas.microsoft.com/office/word/2010/wordprocessingShape" mc:Ignorable="w14 w15 w16se w16cid w16 w16cex w16sdtdh wp14">
   <w:abstractNum w:abstractNumId="0" w15:restartNumberingAfterBreak="0">
     <w:nsid w:val="3DD718F4"/>
     <w:multiLevelType w:val="hybridMultilevel"/>
@@ -310,7 +1236,7 @@
         <w:rFonts w:ascii="Calibri" w:eastAsiaTheme="minorHAnsi" w:hAnsi="Calibri" w:cs="Calibri" w:hint="default"/>
       </w:rPr>
     </w:lvl>
-    <w:lvl w:ilvl="1" w:tplc="04100003" w:tentative="1">
+    <w:lvl w:ilvl="1" w:tplc="04100003">
       <w:start w:val="1"/>
       <w:numFmt w:val="bullet"/>
       <w:lvlText w:val="o"/>
@@ -322,7 +1248,7 @@
         <w:rFonts w:ascii="Courier New" w:hAnsi="Courier New" w:hint="default"/>
       </w:rPr>
     </w:lvl>
-    <w:lvl w:ilvl="2" w:tplc="04100005" w:tentative="1">
+    <w:lvl w:ilvl="2" w:tplc="04100005">
       <w:start w:val="1"/>
       <w:numFmt w:val="bullet"/>
       <w:lvlText w:val=""/>
@@ -334,7 +1260,7 @@
         <w:rFonts w:ascii="Wingdings" w:hAnsi="Wingdings" w:hint="default"/>
       </w:rPr>
     </w:lvl>
-    <w:lvl w:ilvl="3" w:tplc="04100001" w:tentative="1">
+    <w:lvl w:ilvl="3" w:tplc="04100001">
       <w:start w:val="1"/>
       <w:numFmt w:val="bullet"/>
       <w:lvlText w:val=""/>

</xml_diff>